<commit_message>
Updated academic integrity in docx
</commit_message>
<xml_diff>
--- a/Assignment 1 Raphael Antioquia.docx
+++ b/Assignment 1 Raphael Antioquia.docx
@@ -594,6 +594,7 @@
         </w:rPr>
         <w:t xml:space="preserve"> through </w:t>
       </w:r>
+      <w:proofErr w:type="spellStart"/>
       <w:r>
         <w:rPr>
           <w:rFonts w:asciiTheme="majorBidi" w:hAnsiTheme="majorBidi" w:cstheme="majorBidi"/>
@@ -602,6 +603,7 @@
         </w:rPr>
         <w:t>Learn@Seneca</w:t>
       </w:r>
+      <w:proofErr w:type="spellEnd"/>
       <w:r>
         <w:rPr>
           <w:rFonts w:asciiTheme="majorBidi" w:hAnsiTheme="majorBidi" w:cstheme="majorBidi"/>
@@ -1232,6 +1234,7 @@
       <w:r>
         <w:rPr>
           <w:rFonts w:asciiTheme="majorBidi" w:hAnsiTheme="majorBidi" w:cstheme="majorBidi"/>
+          <w:noProof/>
           <w:sz w:val="24"/>
           <w:szCs w:val="24"/>
           <w:lang w:val="en-CA"/>
@@ -1540,7 +1543,17 @@
           <w:szCs w:val="24"/>
           <w:lang w:val="en-CA"/>
         </w:rPr>
-        <w:t>(1−α)</w:t>
+        <w:t>(1−</w:t>
+      </w:r>
+      <w:proofErr w:type="gramStart"/>
+      <w:r>
+        <w:rPr>
+          <w:rFonts w:asciiTheme="majorBidi" w:hAnsiTheme="majorBidi" w:cstheme="majorBidi"/>
+          <w:sz w:val="24"/>
+          <w:szCs w:val="24"/>
+          <w:lang w:val="en-CA"/>
+        </w:rPr>
+        <w:t>α)</w:t>
       </w:r>
       <w:r>
         <w:rPr>
@@ -1551,6 +1564,7 @@
         </w:rPr>
         <w:t>⋅</w:t>
       </w:r>
+      <w:proofErr w:type="gramEnd"/>
       <w:r>
         <w:rPr>
           <w:rFonts w:asciiTheme="majorBidi" w:hAnsiTheme="majorBidi" w:cstheme="majorBidi"/>
@@ -1711,6 +1725,9 @@
         <w:br/>
       </w:r>
       <w:r>
+        <w:rPr>
+          <w:noProof/>
+        </w:rPr>
         <w:drawing>
           <wp:inline distT="0" distB="0" distL="0" distR="0" wp14:anchorId="43B8F0E2" wp14:editId="28FDE64B">
             <wp:extent cx="4706007" cy="5001323"/>
@@ -2639,7 +2656,21 @@
         <w:rPr>
           <w:rFonts w:asciiTheme="majorBidi" w:hAnsiTheme="majorBidi" w:cstheme="majorBidi"/>
         </w:rPr>
-        <w:t>Thresholding: Let user choose between cv2.THRESH_BINARY and cv2.THRESH_BINARY_INV.</w:t>
+        <w:t xml:space="preserve">Thresholding: Let </w:t>
+      </w:r>
+      <w:proofErr w:type="gramStart"/>
+      <w:r>
+        <w:rPr>
+          <w:rFonts w:asciiTheme="majorBidi" w:hAnsiTheme="majorBidi" w:cstheme="majorBidi"/>
+        </w:rPr>
+        <w:t>user</w:t>
+      </w:r>
+      <w:proofErr w:type="gramEnd"/>
+      <w:r>
+        <w:rPr>
+          <w:rFonts w:asciiTheme="majorBidi" w:hAnsiTheme="majorBidi" w:cstheme="majorBidi"/>
+        </w:rPr>
+        <w:t xml:space="preserve"> choose between cv2.THRESH_BINARY and cv2.THRESH_BINARY_INV.</w:t>
       </w:r>
     </w:p>
     <w:p>
@@ -2699,7 +2730,21 @@
         <w:rPr>
           <w:rFonts w:asciiTheme="majorBidi" w:hAnsiTheme="majorBidi" w:cstheme="majorBidi"/>
         </w:rPr>
-        <w:t>Keep a history stack of image states.</w:t>
+        <w:t xml:space="preserve">Keep </w:t>
+      </w:r>
+      <w:proofErr w:type="gramStart"/>
+      <w:r>
+        <w:rPr>
+          <w:rFonts w:asciiTheme="majorBidi" w:hAnsiTheme="majorBidi" w:cstheme="majorBidi"/>
+        </w:rPr>
+        <w:t>a history</w:t>
+      </w:r>
+      <w:proofErr w:type="gramEnd"/>
+      <w:r>
+        <w:rPr>
+          <w:rFonts w:asciiTheme="majorBidi" w:hAnsiTheme="majorBidi" w:cstheme="majorBidi"/>
+        </w:rPr>
+        <w:t xml:space="preserve"> stack of image states.</w:t>
       </w:r>
       <w:r>
         <w:rPr>
@@ -2741,7 +2786,21 @@
         <w:rPr>
           <w:rFonts w:asciiTheme="majorBidi" w:hAnsiTheme="majorBidi" w:cstheme="majorBidi"/>
         </w:rPr>
-        <w:t>Keep a list of all actions performed (e.g., "brightness +50", "padded 20px with reflect").</w:t>
+        <w:t xml:space="preserve">Keep a list of all actions performed (e.g., "brightness +50", "padded 20px with </w:t>
+      </w:r>
+      <w:proofErr w:type="gramStart"/>
+      <w:r>
+        <w:rPr>
+          <w:rFonts w:asciiTheme="majorBidi" w:hAnsiTheme="majorBidi" w:cstheme="majorBidi"/>
+        </w:rPr>
+        <w:t>reflect")</w:t>
+      </w:r>
+      <w:proofErr w:type="gramEnd"/>
+      <w:r>
+        <w:rPr>
+          <w:rFonts w:asciiTheme="majorBidi" w:hAnsiTheme="majorBidi" w:cstheme="majorBidi"/>
+        </w:rPr>
+        <w:t>.</w:t>
       </w:r>
       <w:r>
         <w:rPr>
@@ -2787,11 +2846,19 @@
           <w:rFonts w:asciiTheme="majorBidi" w:hAnsiTheme="majorBidi" w:cstheme="majorBidi"/>
         </w:rPr>
       </w:pPr>
-      <w:r>
-        <w:rPr>
-          <w:rFonts w:asciiTheme="majorBidi" w:hAnsiTheme="majorBidi" w:cstheme="majorBidi"/>
-        </w:rPr>
-        <w:t>Code must be modular. Each operation must be a separate function.</w:t>
+      <w:proofErr w:type="gramStart"/>
+      <w:r>
+        <w:rPr>
+          <w:rFonts w:asciiTheme="majorBidi" w:hAnsiTheme="majorBidi" w:cstheme="majorBidi"/>
+        </w:rPr>
+        <w:t>Code</w:t>
+      </w:r>
+      <w:proofErr w:type="gramEnd"/>
+      <w:r>
+        <w:rPr>
+          <w:rFonts w:asciiTheme="majorBidi" w:hAnsiTheme="majorBidi" w:cstheme="majorBidi"/>
+        </w:rPr>
+        <w:t xml:space="preserve"> must be modular. Each operation must be a separate function.</w:t>
       </w:r>
     </w:p>
     <w:p>
@@ -2875,6 +2942,7 @@
       <w:r>
         <w:rPr>
           <w:rFonts w:asciiTheme="majorBidi" w:hAnsiTheme="majorBidi" w:cstheme="majorBidi"/>
+          <w:noProof/>
         </w:rPr>
         <w:drawing>
           <wp:inline distT="0" distB="0" distL="0" distR="0" wp14:anchorId="740CDAA2" wp14:editId="23C672F4">
@@ -2922,6 +2990,7 @@
       <w:r>
         <w:rPr>
           <w:rFonts w:asciiTheme="majorBidi" w:hAnsiTheme="majorBidi" w:cstheme="majorBidi"/>
+          <w:noProof/>
         </w:rPr>
         <w:lastRenderedPageBreak/>
         <w:drawing>
@@ -2970,6 +3039,7 @@
       <w:r>
         <w:rPr>
           <w:rFonts w:asciiTheme="majorBidi" w:hAnsiTheme="majorBidi" w:cstheme="majorBidi"/>
+          <w:noProof/>
         </w:rPr>
         <w:drawing>
           <wp:inline distT="0" distB="0" distL="0" distR="0" wp14:anchorId="383559F6" wp14:editId="76422425">
@@ -3017,6 +3087,7 @@
       <w:r>
         <w:rPr>
           <w:rFonts w:asciiTheme="majorBidi" w:hAnsiTheme="majorBidi" w:cstheme="majorBidi"/>
+          <w:noProof/>
         </w:rPr>
         <w:drawing>
           <wp:inline distT="0" distB="0" distL="0" distR="0" wp14:anchorId="1BD0FF49" wp14:editId="4ED2D80C">
@@ -3064,6 +3135,7 @@
       <w:r>
         <w:rPr>
           <w:rFonts w:asciiTheme="majorBidi" w:hAnsiTheme="majorBidi" w:cstheme="majorBidi"/>
+          <w:noProof/>
         </w:rPr>
         <w:lastRenderedPageBreak/>
         <w:drawing>
@@ -3112,6 +3184,7 @@
       <w:r>
         <w:rPr>
           <w:rFonts w:asciiTheme="majorBidi" w:hAnsiTheme="majorBidi" w:cstheme="majorBidi"/>
+          <w:noProof/>
         </w:rPr>
         <w:lastRenderedPageBreak/>
         <w:drawing>
@@ -3166,6 +3239,7 @@
       <w:r>
         <w:rPr>
           <w:rFonts w:asciiTheme="majorBidi" w:hAnsiTheme="majorBidi" w:cstheme="majorBidi"/>
+          <w:noProof/>
         </w:rPr>
         <w:drawing>
           <wp:inline distT="0" distB="0" distL="0" distR="0" wp14:anchorId="5D0BD53C" wp14:editId="55934988">
@@ -3226,6 +3300,7 @@
       <w:r>
         <w:rPr>
           <w:rFonts w:asciiTheme="majorBidi" w:hAnsiTheme="majorBidi" w:cstheme="majorBidi"/>
+          <w:noProof/>
         </w:rPr>
         <w:drawing>
           <wp:inline distT="0" distB="0" distL="0" distR="0" wp14:anchorId="16CF24CD" wp14:editId="21ED3277">
@@ -3481,15 +3556,42 @@
           <w:szCs w:val="28"/>
           <w:highlight w:val="yellow"/>
         </w:rPr>
-        <w:t>------------ (mention your name),</w:t>
+        <w:t>Raphael Antioquia</w:t>
       </w:r>
       <w:r>
         <w:rPr>
           <w:rFonts w:asciiTheme="majorBidi" w:hAnsiTheme="majorBidi" w:cstheme="majorBidi"/>
           <w:sz w:val="24"/>
           <w:szCs w:val="28"/>
-        </w:rPr>
-        <w:t xml:space="preserve"> declare that </w:t>
+          <w:highlight w:val="yellow"/>
+        </w:rPr>
+        <w:t>,</w:t>
+      </w:r>
+      <w:r>
+        <w:rPr>
+          <w:rFonts w:asciiTheme="majorBidi" w:hAnsiTheme="majorBidi" w:cstheme="majorBidi"/>
+          <w:sz w:val="24"/>
+          <w:szCs w:val="28"/>
+        </w:rPr>
+        <w:t xml:space="preserve"> </w:t>
+      </w:r>
+      <w:proofErr w:type="gramStart"/>
+      <w:r>
+        <w:rPr>
+          <w:rFonts w:asciiTheme="majorBidi" w:hAnsiTheme="majorBidi" w:cstheme="majorBidi"/>
+          <w:sz w:val="24"/>
+          <w:szCs w:val="28"/>
+        </w:rPr>
+        <w:t>declare</w:t>
+      </w:r>
+      <w:proofErr w:type="gramEnd"/>
+      <w:r>
+        <w:rPr>
+          <w:rFonts w:asciiTheme="majorBidi" w:hAnsiTheme="majorBidi" w:cstheme="majorBidi"/>
+          <w:sz w:val="24"/>
+          <w:szCs w:val="28"/>
+        </w:rPr>
+        <w:t xml:space="preserve"> that </w:t>
       </w:r>
       <w:r>
         <w:rPr>

</xml_diff>